<commit_message>
Unit test to readme
</commit_message>
<xml_diff>
--- a/Readme.docx
+++ b/Readme.docx
@@ -7,13 +7,11 @@
         <w:jc w:val="center"/>
         <w:rPr>
           <w:sz w:val="44"/>
-          <w:lang w:val="es-CO"/>
         </w:rPr>
       </w:pPr>
       <w:r>
         <w:rPr>
           <w:sz w:val="44"/>
-          <w:lang w:val="es-CO"/>
         </w:rPr>
         <w:t>HGBlog Manual Tecnhical</w:t>
       </w:r>
@@ -23,7 +21,6 @@
         <w:jc w:val="center"/>
         <w:rPr>
           <w:sz w:val="44"/>
-          <w:lang w:val="es-CO"/>
         </w:rPr>
       </w:pPr>
     </w:p>
@@ -228,6 +225,9 @@
         <w:t xml:space="preserve"> </w:t>
       </w:r>
       <w:r>
+        <w:rPr>
+          <w:noProof/>
+        </w:rPr>
         <w:drawing>
           <wp:inline distT="0" distB="0" distL="0" distR="0" wp14:anchorId="7880D96F" wp14:editId="0F4A9EA7">
             <wp:extent cx="4312920" cy="1896118"/>
@@ -289,6 +289,9 @@
         </w:numPr>
       </w:pPr>
       <w:r>
+        <w:rPr>
+          <w:noProof/>
+        </w:rPr>
         <w:drawing>
           <wp:inline distT="0" distB="0" distL="0" distR="0" wp14:anchorId="1055AE99" wp14:editId="704E88A5">
             <wp:extent cx="2026920" cy="1501661"/>
@@ -335,6 +338,9 @@
         </w:numPr>
       </w:pPr>
       <w:r>
+        <w:rPr>
+          <w:noProof/>
+        </w:rPr>
         <w:lastRenderedPageBreak/>
         <w:drawing>
           <wp:inline distT="0" distB="0" distL="0" distR="0" wp14:anchorId="3DDB4B95" wp14:editId="57CF34D1">
@@ -397,6 +403,9 @@
         <w:t>, finally pick “Publish”</w:t>
       </w:r>
       <w:r>
+        <w:rPr>
+          <w:noProof/>
+        </w:rPr>
         <w:drawing>
           <wp:inline distT="0" distB="0" distL="0" distR="0" wp14:anchorId="313D9DFF" wp14:editId="7550B31A">
             <wp:extent cx="4434840" cy="2417367"/>
@@ -589,6 +598,9 @@
         <w:t xml:space="preserve"> </w:t>
       </w:r>
       <w:r>
+        <w:rPr>
+          <w:noProof/>
+        </w:rPr>
         <w:drawing>
           <wp:inline distT="0" distB="0" distL="0" distR="0" wp14:anchorId="64386E51" wp14:editId="0EABB9FF">
             <wp:extent cx="3688080" cy="2291258"/>
@@ -1016,6 +1028,9 @@
         <w:t xml:space="preserve"> </w:t>
       </w:r>
       <w:r>
+        <w:rPr>
+          <w:noProof/>
+        </w:rPr>
         <w:drawing>
           <wp:inline distT="0" distB="0" distL="0" distR="0" wp14:anchorId="3931BB68" wp14:editId="6D6444B0">
             <wp:extent cx="4290060" cy="946150"/>
@@ -1151,6 +1166,9 @@
         <w:t xml:space="preserve"> </w:t>
       </w:r>
       <w:r>
+        <w:rPr>
+          <w:noProof/>
+        </w:rPr>
         <w:drawing>
           <wp:inline distT="0" distB="0" distL="0" distR="0" wp14:anchorId="2F5C65C4" wp14:editId="1AB4D4F2">
             <wp:extent cx="5943600" cy="1567815"/>
@@ -1206,6 +1224,9 @@
         <w:t xml:space="preserve"> </w:t>
       </w:r>
       <w:r>
+        <w:rPr>
+          <w:noProof/>
+        </w:rPr>
         <w:drawing>
           <wp:inline distT="0" distB="0" distL="0" distR="0" wp14:anchorId="22F538EC" wp14:editId="43E842C6">
             <wp:extent cx="5943600" cy="2383790"/>
@@ -1300,19 +1321,7 @@
         <w:rPr>
           <w:noProof/>
         </w:rPr>
-        <w:t>User name:</w:t>
-      </w:r>
-      <w:r>
-        <w:rPr>
-          <w:noProof/>
-        </w:rPr>
-        <w:t>editor</w:t>
-      </w:r>
-      <w:r>
-        <w:rPr>
-          <w:noProof/>
-        </w:rPr>
-        <w:t xml:space="preserve"> , pass:123</w:t>
+        <w:t>User name:editor , pass:123</w:t>
       </w:r>
     </w:p>
     <w:p>
@@ -1503,6 +1512,9 @@
         <w:t xml:space="preserve"> </w:t>
       </w:r>
       <w:r>
+        <w:rPr>
+          <w:noProof/>
+        </w:rPr>
         <w:drawing>
           <wp:inline distT="0" distB="0" distL="0" distR="0" wp14:anchorId="2B57F9ED" wp14:editId="5FB14E07">
             <wp:extent cx="5943600" cy="2494280"/>
@@ -1549,6 +1561,9 @@
         </w:numPr>
       </w:pPr>
       <w:r>
+        <w:rPr>
+          <w:noProof/>
+        </w:rPr>
         <w:drawing>
           <wp:inline distT="0" distB="0" distL="0" distR="0" wp14:anchorId="11C0834A" wp14:editId="7F982DA1">
             <wp:extent cx="5943600" cy="2141855"/>
@@ -1592,6 +1607,9 @@
         <w:t xml:space="preserve"> </w:t>
       </w:r>
       <w:r>
+        <w:rPr>
+          <w:noProof/>
+        </w:rPr>
         <w:drawing>
           <wp:inline distT="0" distB="0" distL="0" distR="0" wp14:anchorId="72F58BD5" wp14:editId="45D31130">
             <wp:extent cx="5943600" cy="1873250"/>
@@ -1629,13 +1647,69 @@
         </w:drawing>
       </w:r>
     </w:p>
+    <w:p>
+      <w:pPr>
+        <w:pStyle w:val="ListParagraph"/>
+        <w:numPr>
+          <w:ilvl w:val="0"/>
+          <w:numId w:val="4"/>
+        </w:numPr>
+      </w:pPr>
+      <w:r>
+        <w:rPr>
+          <w:noProof/>
+        </w:rPr>
+        <w:lastRenderedPageBreak/>
+        <w:t>The solution  contains  unit testing project with several uni tests</w:t>
+      </w:r>
+      <w:bookmarkStart w:id="0" w:name="_GoBack"/>
+      <w:r>
+        <w:rPr>
+          <w:noProof/>
+        </w:rPr>
+        <w:drawing>
+          <wp:inline distT="0" distB="0" distL="0" distR="0" wp14:anchorId="7B339B0A" wp14:editId="769CA3D0">
+            <wp:extent cx="5943600" cy="2077085"/>
+            <wp:effectExtent l="0" t="0" r="0" b="0"/>
+            <wp:docPr id="3" name="Picture 3"/>
+            <wp:cNvGraphicFramePr>
+              <a:graphicFrameLocks xmlns:a="http://schemas.openxmlformats.org/drawingml/2006/main" noChangeAspect="1"/>
+            </wp:cNvGraphicFramePr>
+            <a:graphic xmlns:a="http://schemas.openxmlformats.org/drawingml/2006/main">
+              <a:graphicData uri="http://schemas.openxmlformats.org/drawingml/2006/picture">
+                <pic:pic xmlns:pic="http://schemas.openxmlformats.org/drawingml/2006/picture">
+                  <pic:nvPicPr>
+                    <pic:cNvPr id="1" name=""/>
+                    <pic:cNvPicPr/>
+                  </pic:nvPicPr>
+                  <pic:blipFill>
+                    <a:blip r:embed="rId30"/>
+                    <a:stretch>
+                      <a:fillRect/>
+                    </a:stretch>
+                  </pic:blipFill>
+                  <pic:spPr>
+                    <a:xfrm>
+                      <a:off x="0" y="0"/>
+                      <a:ext cx="5943600" cy="2077085"/>
+                    </a:xfrm>
+                    <a:prstGeom prst="rect">
+                      <a:avLst/>
+                    </a:prstGeom>
+                  </pic:spPr>
+                </pic:pic>
+              </a:graphicData>
+            </a:graphic>
+          </wp:inline>
+        </w:drawing>
+      </w:r>
+      <w:bookmarkEnd w:id="0"/>
+    </w:p>
     <w:p/>
     <w:p>
       <w:r>
         <w:t>NOTE: All requirements are included</w:t>
       </w:r>
-      <w:bookmarkStart w:id="0" w:name="_GoBack"/>
-      <w:bookmarkEnd w:id="0"/>
     </w:p>
     <w:p>
       <w:pPr>

</xml_diff>